<commit_message>
The report is completed.
-This commit is devoted for @gkhnckl and world peace.-
</commit_message>
<xml_diff>
--- a/Project 1 - Inductor & Transformer Design/PROJECT REPORT.docx
+++ b/Project 1 - Inductor & Transformer Design/PROJECT REPORT.docx
@@ -1162,7 +1162,7 @@
                 <w:noProof/>
                 <w:webHidden/>
               </w:rPr>
-              <w:t>2</w:t>
+              <w:t>3</w:t>
             </w:r>
             <w:r>
               <w:rPr>
@@ -1341,6 +1341,28 @@
       <w:bookmarkStart w:id="0" w:name="_Toc510014880"/>
       <w:r>
         <w:lastRenderedPageBreak/>
+        <w:t>INTRODUCTION</w:t>
+      </w:r>
+    </w:p>
+    <w:p>
+      <w:r>
+        <w:t>In this project an inductor which has a toroidal core will be designed. For this purpose, a toroid core will be selected and required calculations will be conducted to satisfy requirements.</w:t>
+      </w:r>
+      <w:r>
+        <w:t xml:space="preserve"> Moreover, the effect of the number of wounding turns and excitation current will be investigated for different core types such as linear &amp; nonlinear, homogenous &amp; nonhomogeneous. In the second part, a transformer design will be performed. In order to optimize the design, turn numbers and core types </w:t>
+      </w:r>
+      <w:r>
+        <w:t>will be</w:t>
+      </w:r>
+      <w:r>
+        <w:t xml:space="preserve"> varied to find the best solution.</w:t>
+      </w:r>
+    </w:p>
+    <w:p>
+      <w:pPr>
+        <w:pStyle w:val="Balk1"/>
+      </w:pPr>
+      <w:r>
         <w:t>INDUCTOR DESIGN</w:t>
       </w:r>
       <w:bookmarkEnd w:id="0"/>
@@ -1354,7 +1376,7 @@
         <mc:AlternateContent>
           <mc:Choice Requires="wps">
             <w:drawing>
-              <wp:anchor distT="0" distB="0" distL="114300" distR="114300" simplePos="0" relativeHeight="251666432" behindDoc="1" locked="0" layoutInCell="1" allowOverlap="1" wp14:anchorId="5C5E27B4" wp14:editId="23261635">
+              <wp:anchor distT="0" distB="0" distL="114300" distR="114300" simplePos="0" relativeHeight="251666432" behindDoc="1" locked="0" layoutInCell="1" allowOverlap="1" wp14:anchorId="315CF062" wp14:editId="557EA6DB">
                 <wp:simplePos x="0" y="0"/>
                 <wp:positionH relativeFrom="margin">
                   <wp:align>left</wp:align>
@@ -1445,7 +1467,7 @@
           </mc:Choice>
           <mc:Fallback>
             <w:pict>
-              <v:shapetype w14:anchorId="5C5E27B4" id="_x0000_t202" coordsize="21600,21600" o:spt="202" path="m,l,21600r21600,l21600,xe">
+              <v:shapetype w14:anchorId="315CF062" id="_x0000_t202" coordsize="21600,21600" o:spt="202" path="m,l,21600r21600,l21600,xe">
                 <v:stroke joinstyle="miter"/>
                 <v:path gradientshapeok="t" o:connecttype="rect"/>
               </v:shapetype>
@@ -1499,7 +1521,7 @@
           <w:lang w:val="en-GB" w:eastAsia="en-GB"/>
         </w:rPr>
         <w:drawing>
-          <wp:anchor distT="0" distB="0" distL="114300" distR="114300" simplePos="0" relativeHeight="251663360" behindDoc="1" locked="0" layoutInCell="1" allowOverlap="1" wp14:anchorId="072EC5BA" wp14:editId="28641536">
+          <wp:anchor distT="0" distB="0" distL="114300" distR="114300" simplePos="0" relativeHeight="251663360" behindDoc="1" locked="0" layoutInCell="1" allowOverlap="1" wp14:anchorId="76D415CB" wp14:editId="4154FEB6">
             <wp:simplePos x="0" y="0"/>
             <wp:positionH relativeFrom="margin">
               <wp:align>left</wp:align>
@@ -1578,7 +1600,7 @@
           <w:lang w:val="en-GB" w:eastAsia="en-GB"/>
         </w:rPr>
         <w:drawing>
-          <wp:anchor distT="0" distB="0" distL="114300" distR="114300" simplePos="0" relativeHeight="251664384" behindDoc="1" locked="0" layoutInCell="1" allowOverlap="1" wp14:anchorId="228E8BA4" wp14:editId="518FCFF2">
+          <wp:anchor distT="0" distB="0" distL="114300" distR="114300" simplePos="0" relativeHeight="251664384" behindDoc="1" locked="0" layoutInCell="1" allowOverlap="1" wp14:anchorId="74BC7098" wp14:editId="7C38674F">
             <wp:simplePos x="0" y="0"/>
             <wp:positionH relativeFrom="column">
               <wp:posOffset>2916717</wp:posOffset>
@@ -1764,7 +1786,7 @@
         <mc:AlternateContent>
           <mc:Choice Requires="wps">
             <w:drawing>
-              <wp:anchor distT="0" distB="0" distL="114300" distR="114300" simplePos="0" relativeHeight="251668480" behindDoc="1" locked="0" layoutInCell="1" allowOverlap="1" wp14:anchorId="152947B1" wp14:editId="6BAFFD6E">
+              <wp:anchor distT="0" distB="0" distL="114300" distR="114300" simplePos="0" relativeHeight="251668480" behindDoc="1" locked="0" layoutInCell="1" allowOverlap="1" wp14:anchorId="1AE037B7" wp14:editId="26C61E41">
                 <wp:simplePos x="0" y="0"/>
                 <wp:positionH relativeFrom="column">
                   <wp:posOffset>2917190</wp:posOffset>
@@ -1851,7 +1873,7 @@
           </mc:Choice>
           <mc:Fallback>
             <w:pict>
-              <v:shape w14:anchorId="152947B1" id="Text Box 6" o:spid="_x0000_s1030" type="#_x0000_t202" style="position:absolute;left:0;text-align:left;margin-left:229.7pt;margin-top:175.6pt;width:211.55pt;height:.05pt;z-index:-251648000;visibility:visible;mso-wrap-style:square;mso-wrap-distance-left:9pt;mso-wrap-distance-top:0;mso-wrap-distance-right:9pt;mso-wrap-distance-bottom:0;mso-position-horizontal:absolute;mso-position-horizontal-relative:text;mso-position-vertical:absolute;mso-position-vertical-relative:text;v-text-anchor:top" o:gfxdata="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" stroked="f">
+              <v:shape w14:anchorId="1AE037B7" id="Text Box 6" o:spid="_x0000_s1030" type="#_x0000_t202" style="position:absolute;left:0;text-align:left;margin-left:229.7pt;margin-top:175.6pt;width:211.55pt;height:.05pt;z-index:-251648000;visibility:visible;mso-wrap-style:square;mso-wrap-distance-left:9pt;mso-wrap-distance-top:0;mso-wrap-distance-right:9pt;mso-wrap-distance-bottom:0;mso-position-horizontal:absolute;mso-position-horizontal-relative:text;mso-position-vertical:absolute;mso-position-vertical-relative:text;v-text-anchor:top" o:gfxdata="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" stroked="f">
                 <v:textbox style="mso-fit-shape-to-text:t" inset="0,0,0,0">
                   <w:txbxContent>
                     <w:p>
@@ -2022,6 +2044,7 @@
               <w:noProof/>
               <w:sz w:val="32"/>
             </w:rPr>
+            <w:lastRenderedPageBreak/>
             <m:t>N=</m:t>
           </m:r>
           <m:f>
@@ -2157,11 +2180,7 @@
         <w:t>is the most realistic one. However, it is also the most complex one to solve analytically.</w:t>
       </w:r>
       <w:r>
-        <w:t xml:space="preserve"> The linear core means that the core </w:t>
-      </w:r>
-      <w:r>
-        <w:lastRenderedPageBreak/>
-        <w:t xml:space="preserve">is never saturated which results from the constant permeability. Therefore, for linear core calculations the relative permeability is taken as 125 in this study. </w:t>
+        <w:t xml:space="preserve"> The linear core means that the core is never saturated which results from the constant permeability. Therefore, for linear core calculations the relative permeability is taken as 125 in this study. </w:t>
       </w:r>
       <w:r>
         <w:t xml:space="preserve">On the other hand, the permeability vs H </w:t>
@@ -2977,7 +2996,11 @@
         <w:t>In order to observe the differences among the cases, the inductance vs turn number and inductance vs excitation current graphs are plotted as shown in Figure 3 and 4.</w:t>
       </w:r>
       <w:r>
-        <w:t xml:space="preserve"> In both Figure 3 and 4, it is seen that the inductance result deviation is higher for linear and nonlinear cores whereas the homogeneity changes inductance minimally. Therefore, it can be deduced that the inductance homogenous inductance calculation is a useful approximation. On the contrary, the results are significantly different with respect to the linearity. In Figure 3, we observe that the inductance increases as expected for increasing turn number. This relationship was explained in Eqn. (4). In addition, it is seen that for lower turn numbers, the inductances of linear core and nonlinear core calculations overlap as expected but increasing the turn number since the core starts to be saturated slightly, the results become different. However, we observe the inductance increases in each case when the turn number is increased. On the other hand, when the excitation current is increased keeping the turn number constant, the inductance becomes smaller because the core is saturated so the reluctance is high. Increasing the current only saturates the core so it </w:t>
+        <w:t xml:space="preserve"> In both Figure 3 and 4, it is seen that the inductance result deviation is higher for linear and nonlinear cores whereas the homogeneity changes inductance minimally. Therefore, it can be deduced that the inductance homogenous inductance calculation is a useful approximation. On the contrary, the results are significantly different with respect to the linearity. In Figure 3, we observe that the inductance increases as expected for increasing turn number. This relationship was explained in Eqn. (4). In addition, it is seen that for lower </w:t>
+      </w:r>
+      <w:r>
+        <w:lastRenderedPageBreak/>
+        <w:t xml:space="preserve">turn numbers, the inductances of linear core and nonlinear core calculations overlap as expected but increasing the turn number since the core starts to be saturated slightly, the results become different. However, we observe the inductance increases in each case when the turn number is increased. On the other hand, when the excitation current is increased keeping the turn number constant, the inductance becomes smaller because the core is saturated so the reluctance is high. Increasing the current only saturates the core so it </w:t>
       </w:r>
       <w:r>
         <w:t>affects</w:t>
@@ -2997,7 +3020,6 @@
           <w:noProof/>
           <w:lang w:val="en-GB" w:eastAsia="en-GB"/>
         </w:rPr>
-        <w:lastRenderedPageBreak/>
         <w:drawing>
           <wp:inline distT="0" distB="0" distL="0" distR="0" wp14:anchorId="6BEFA485" wp14:editId="638764D8">
             <wp:extent cx="3902079" cy="2925445"/>
@@ -3182,7 +3204,11 @@
         <w:t xml:space="preserve"> Therefore, when the air gap exists</w:t>
       </w:r>
       <w:r>
-        <w:t xml:space="preserve">, the inductance is much lower. Another concept is the leakage inductance which </w:t>
+        <w:t xml:space="preserve">, the </w:t>
+      </w:r>
+      <w:r>
+        <w:lastRenderedPageBreak/>
+        <w:t xml:space="preserve">inductance is much lower. Another concept is the leakage inductance which </w:t>
       </w:r>
       <w:r>
         <w:t>is</w:t>
@@ -3225,7 +3251,6 @@
           <w:noProof/>
           <w:lang w:val="en-GB" w:eastAsia="en-GB"/>
         </w:rPr>
-        <w:lastRenderedPageBreak/>
         <w:drawing>
           <wp:inline distT="0" distB="0" distL="0" distR="0" wp14:anchorId="49A409CB" wp14:editId="35188A70">
             <wp:extent cx="2762250" cy="1219200"/>
@@ -3443,7 +3468,11 @@
         <w:t>permeability,</w:t>
       </w:r>
       <w:r>
-        <w:t xml:space="preserve"> it is not saturated and we see that the flux density increases up to 0.24 T inside the core. </w:t>
+        <w:t xml:space="preserve"> it is not saturated and we see that the flux density increases up to 0.24 T inside </w:t>
+      </w:r>
+      <w:r>
+        <w:lastRenderedPageBreak/>
+        <w:t xml:space="preserve">the core. </w:t>
       </w:r>
       <w:r>
         <w:t>However, when the core is not linear, we observe the inner discs are saturated slightly, so they have higher reluctance, which reduces the flux density. It is also available in Figure 8.</w:t>
@@ -3472,7 +3501,6 @@
           <w:noProof/>
           <w:lang w:val="en-GB" w:eastAsia="en-GB"/>
         </w:rPr>
-        <w:lastRenderedPageBreak/>
         <w:drawing>
           <wp:inline distT="0" distB="0" distL="0" distR="0" wp14:anchorId="46F68020" wp14:editId="799E1E6B">
             <wp:extent cx="5760720" cy="3220165"/>
@@ -5041,21 +5069,8 @@
         <w:t xml:space="preserve"> AC excitation.</w:t>
       </w:r>
       <w:r>
-        <w:t xml:space="preserve"> Here, it is acknowledged to design a step down transformer from 34.5 </w:t>
-      </w:r>
-      <w:proofErr w:type="spellStart"/>
-      <w:r>
-        <w:t>kVrms</w:t>
-      </w:r>
-      <w:proofErr w:type="spellEnd"/>
-      <w:r>
-        <w:t xml:space="preserve"> to 25 </w:t>
-      </w:r>
-      <w:proofErr w:type="spellStart"/>
-      <w:r>
-        <w:t>kVrms</w:t>
-      </w:r>
-      <w:proofErr w:type="spellEnd"/>
+        <w:t xml:space="preserve"> Here, it is acknowledged to design a step down transformer from 34.5 kVrms to 25 kVrms</w:t>
+      </w:r>
       <w:r>
         <w:t xml:space="preserve"> for 50 Hz line frequency.</w:t>
       </w:r>
@@ -5165,25 +5180,7 @@
                 <w:color w:val="000000"/>
                 <w:lang w:val="en-GB" w:eastAsia="en-GB"/>
               </w:rPr>
-              <w:t>Vin(</w:t>
-            </w:r>
-            <w:proofErr w:type="spellStart"/>
-            <w:r>
-              <w:rPr>
-                <w:rFonts w:ascii="Calibri" w:eastAsia="Times New Roman" w:hAnsi="Calibri" w:cs="Calibri"/>
-                <w:color w:val="000000"/>
-                <w:lang w:val="en-GB" w:eastAsia="en-GB"/>
-              </w:rPr>
-              <w:t>Vrms</w:t>
-            </w:r>
-            <w:proofErr w:type="spellEnd"/>
-            <w:r>
-              <w:rPr>
-                <w:rFonts w:ascii="Calibri" w:eastAsia="Times New Roman" w:hAnsi="Calibri" w:cs="Calibri"/>
-                <w:color w:val="000000"/>
-                <w:lang w:val="en-GB" w:eastAsia="en-GB"/>
-              </w:rPr>
-              <w:t>)</w:t>
+              <w:t>Vin(Vrms)</w:t>
             </w:r>
           </w:p>
         </w:tc>
@@ -5239,25 +5236,7 @@
                 <w:color w:val="000000"/>
                 <w:lang w:val="en-GB" w:eastAsia="en-GB"/>
               </w:rPr>
-              <w:t>Vo(</w:t>
-            </w:r>
-            <w:proofErr w:type="spellStart"/>
-            <w:r>
-              <w:rPr>
-                <w:rFonts w:ascii="Calibri" w:eastAsia="Times New Roman" w:hAnsi="Calibri" w:cs="Calibri"/>
-                <w:color w:val="000000"/>
-                <w:lang w:val="en-GB" w:eastAsia="en-GB"/>
-              </w:rPr>
-              <w:t>Vrms</w:t>
-            </w:r>
-            <w:proofErr w:type="spellEnd"/>
-            <w:r>
-              <w:rPr>
-                <w:rFonts w:ascii="Calibri" w:eastAsia="Times New Roman" w:hAnsi="Calibri" w:cs="Calibri"/>
-                <w:color w:val="000000"/>
-                <w:lang w:val="en-GB" w:eastAsia="en-GB"/>
-              </w:rPr>
-              <w:t>)</w:t>
+              <w:t>Vo(Vrms)</w:t>
             </w:r>
           </w:p>
         </w:tc>
@@ -5369,25 +5348,7 @@
                 <w:color w:val="000000"/>
                 <w:lang w:val="en-GB" w:eastAsia="en-GB"/>
               </w:rPr>
-              <w:t>Temp Min(</w:t>
-            </w:r>
-            <w:proofErr w:type="spellStart"/>
-            <w:r>
-              <w:rPr>
-                <w:rFonts w:ascii="Calibri" w:eastAsia="Times New Roman" w:hAnsi="Calibri" w:cs="Calibri"/>
-                <w:color w:val="000000"/>
-                <w:lang w:val="en-GB" w:eastAsia="en-GB"/>
-              </w:rPr>
-              <w:t>Celc</w:t>
-            </w:r>
-            <w:proofErr w:type="spellEnd"/>
-            <w:r>
-              <w:rPr>
-                <w:rFonts w:ascii="Calibri" w:eastAsia="Times New Roman" w:hAnsi="Calibri" w:cs="Calibri"/>
-                <w:color w:val="000000"/>
-                <w:lang w:val="en-GB" w:eastAsia="en-GB"/>
-              </w:rPr>
-              <w:t>)</w:t>
+              <w:t>Temp Min(Celc)</w:t>
             </w:r>
           </w:p>
         </w:tc>
@@ -5443,25 +5404,7 @@
                 <w:color w:val="000000"/>
                 <w:lang w:val="en-GB" w:eastAsia="en-GB"/>
               </w:rPr>
-              <w:t>Temp Max(</w:t>
-            </w:r>
-            <w:proofErr w:type="spellStart"/>
-            <w:r>
-              <w:rPr>
-                <w:rFonts w:ascii="Calibri" w:eastAsia="Times New Roman" w:hAnsi="Calibri" w:cs="Calibri"/>
-                <w:color w:val="000000"/>
-                <w:lang w:val="en-GB" w:eastAsia="en-GB"/>
-              </w:rPr>
-              <w:t>Celc</w:t>
-            </w:r>
-            <w:proofErr w:type="spellEnd"/>
-            <w:r>
-              <w:rPr>
-                <w:rFonts w:ascii="Calibri" w:eastAsia="Times New Roman" w:hAnsi="Calibri" w:cs="Calibri"/>
-                <w:color w:val="000000"/>
-                <w:lang w:val="en-GB" w:eastAsia="en-GB"/>
-              </w:rPr>
-              <w:t>)</w:t>
+              <w:t>Temp Max(Celc)</w:t>
             </w:r>
           </w:p>
         </w:tc>
@@ -8979,17 +8922,80 @@
         </w:rPr>
         <w:t>.</w:t>
       </w:r>
-      <w:bookmarkStart w:id="4" w:name="_GoBack"/>
-      <w:bookmarkEnd w:id="4"/>
+    </w:p>
+    <w:p>
+      <w:pPr>
+        <w:pStyle w:val="Balk1"/>
+        <w:rPr>
+          <w:rFonts w:eastAsia="Times New Roman"/>
+          <w:lang w:val="en-GB" w:eastAsia="en-GB"/>
+        </w:rPr>
+      </w:pPr>
+      <w:r>
+        <w:rPr>
+          <w:rFonts w:eastAsia="Times New Roman"/>
+          <w:lang w:val="en-GB" w:eastAsia="en-GB"/>
+        </w:rPr>
+        <w:t>CONCLUSION</w:t>
+      </w:r>
     </w:p>
     <w:p>
       <w:pPr>
         <w:rPr>
-          <w:rFonts w:ascii="Calibri" w:eastAsia="Times New Roman" w:hAnsi="Calibri" w:cs="Calibri"/>
-          <w:color w:val="000000"/>
           <w:lang w:val="en-GB" w:eastAsia="en-GB"/>
         </w:rPr>
       </w:pPr>
+      <w:r>
+        <w:rPr>
+          <w:lang w:val="en-GB" w:eastAsia="en-GB"/>
+        </w:rPr>
+        <w:t xml:space="preserve">In this project, an inductor which is planned to be used in a converter circuit is designed. </w:t>
+      </w:r>
+      <w:r>
+        <w:rPr>
+          <w:lang w:val="en-GB" w:eastAsia="en-GB"/>
+        </w:rPr>
+        <w:t xml:space="preserve">Moreover, it is analysed analytically and using a finite element analysis program. </w:t>
+      </w:r>
+      <w:r>
+        <w:rPr>
+          <w:lang w:val="en-GB" w:eastAsia="en-GB"/>
+        </w:rPr>
+        <w:t>The effect of different turn number and excitation currents are investigated. Also, an air gap is introduced into the core to analyse its effect.</w:t>
+      </w:r>
+      <w:r>
+        <w:rPr>
+          <w:lang w:val="en-GB" w:eastAsia="en-GB"/>
+        </w:rPr>
+        <w:t xml:space="preserve"> It is seen that a core has nonhomogeneous flux distribution inside it and so saturation occurs for the paths where high amount of flux flows. </w:t>
+      </w:r>
+      <w:r>
+        <w:rPr>
+          <w:lang w:val="en-GB" w:eastAsia="en-GB"/>
+        </w:rPr>
+        <w:t xml:space="preserve">Secondly, a step-down transformer is designed for high power </w:t>
+      </w:r>
+      <w:r>
+        <w:rPr>
+          <w:lang w:val="en-GB" w:eastAsia="en-GB"/>
+        </w:rPr>
+        <w:lastRenderedPageBreak/>
+        <w:t xml:space="preserve">rating. </w:t>
+      </w:r>
+      <w:r>
+        <w:rPr>
+          <w:lang w:val="en-GB" w:eastAsia="en-GB"/>
+        </w:rPr>
+        <w:t xml:space="preserve">The design is completed in Excel program and effect of the turn numbers and core types to the losses and costs are studied. </w:t>
+      </w:r>
+      <w:r>
+        <w:rPr>
+          <w:lang w:val="en-GB" w:eastAsia="en-GB"/>
+        </w:rPr>
+        <w:t>It is observed that a transformer with higher efficiency is more cost saving in the long term.</w:t>
+      </w:r>
+      <w:bookmarkStart w:id="4" w:name="_GoBack"/>
+      <w:bookmarkEnd w:id="4"/>
     </w:p>
     <w:sectPr>
       <w:footerReference w:type="default" r:id="rId28"/>
@@ -9176,61 +9182,11 @@
       <w:r>
         <w:t xml:space="preserve"> </w:t>
       </w:r>
-      <w:proofErr w:type="spellStart"/>
       <w:r>
         <w:rPr>
           <w:lang w:val="tr-TR"/>
         </w:rPr>
-        <w:t>Power</w:t>
-      </w:r>
-      <w:proofErr w:type="spellEnd"/>
-      <w:r>
-        <w:rPr>
-          <w:lang w:val="tr-TR"/>
-        </w:rPr>
-        <w:t xml:space="preserve"> </w:t>
-      </w:r>
-      <w:proofErr w:type="spellStart"/>
-      <w:r>
-        <w:rPr>
-          <w:lang w:val="tr-TR"/>
-        </w:rPr>
-        <w:t>Electronics</w:t>
-      </w:r>
-      <w:proofErr w:type="spellEnd"/>
-      <w:r>
-        <w:rPr>
-          <w:lang w:val="tr-TR"/>
-        </w:rPr>
-        <w:t xml:space="preserve">, </w:t>
-      </w:r>
-      <w:proofErr w:type="spellStart"/>
-      <w:r>
-        <w:rPr>
-          <w:lang w:val="tr-TR"/>
-        </w:rPr>
-        <w:t>Ch</w:t>
-      </w:r>
-      <w:proofErr w:type="spellEnd"/>
-      <w:r>
-        <w:rPr>
-          <w:lang w:val="tr-TR"/>
-        </w:rPr>
-        <w:t xml:space="preserve">. 30, P.758, </w:t>
-      </w:r>
-      <w:proofErr w:type="spellStart"/>
-      <w:r>
-        <w:rPr>
-          <w:lang w:val="tr-TR"/>
-        </w:rPr>
-        <w:t>Figure</w:t>
-      </w:r>
-      <w:proofErr w:type="spellEnd"/>
-      <w:r>
-        <w:rPr>
-          <w:lang w:val="tr-TR"/>
-        </w:rPr>
-        <w:t xml:space="preserve"> 30-10</w:t>
+        <w:t>Power Electronics, Ch. 30, P.758, Figure 30-10</w:t>
       </w:r>
     </w:p>
   </w:footnote>
@@ -14980,7 +14936,7 @@
 </file>
 
 <file path=customXml/itemProps2.xml><?xml version="1.0" encoding="utf-8"?>
-<ds:datastoreItem xmlns:ds="http://schemas.openxmlformats.org/officeDocument/2006/customXml" ds:itemID="{0FE2391A-A960-4A98-BA7D-AA0E653D607A}">
+<ds:datastoreItem xmlns:ds="http://schemas.openxmlformats.org/officeDocument/2006/customXml" ds:itemID="{A43CB7BA-B337-4D98-9395-7F0452462ABD}">
   <ds:schemaRefs>
     <ds:schemaRef ds:uri="http://schemas.openxmlformats.org/officeDocument/2006/bibliography"/>
   </ds:schemaRefs>

</xml_diff>